<commit_message>
Update on UI, added static html+css for product details mobile view; Update to docs; Added postman export schema
</commit_message>
<xml_diff>
--- a/docs/Design document for IAS.docx
+++ b/docs/Design document for IAS.docx
@@ -143,6 +143,7 @@
         </w:rPr>
       </w:pPr>
       <w:bookmarkStart w:id="2" w:name="_Toc67489115"/>
+      <w:bookmarkStart w:id="3" w:name="_Toc67664919"/>
       <w:r>
         <w:rPr>
           <w:color w:val="0070C0"/>
@@ -151,6 +152,7 @@
         <w:t>Table of Contents:</w:t>
       </w:r>
       <w:bookmarkEnd w:id="2"/>
+      <w:bookmarkEnd w:id="3"/>
     </w:p>
     <w:sdt>
       <w:sdtPr>
@@ -171,7 +173,7 @@
             <w:rPr>
               <w:rFonts w:asciiTheme="minorHAnsi" w:eastAsiaTheme="minorEastAsia" w:hAnsiTheme="minorHAnsi" w:cstheme="minorBidi"/>
               <w:noProof/>
-              <w:lang w:val="en-NL"/>
+              <w:lang w:val="en-NL" w:eastAsia="en-NL"/>
             </w:rPr>
           </w:pPr>
           <w:r>
@@ -194,10 +196,10 @@
             <w:rPr>
               <w:rFonts w:asciiTheme="minorHAnsi" w:eastAsiaTheme="minorEastAsia" w:hAnsiTheme="minorHAnsi" w:cstheme="minorBidi"/>
               <w:noProof/>
-              <w:lang w:val="en-NL"/>
+              <w:lang w:val="en-NL" w:eastAsia="en-NL"/>
             </w:rPr>
           </w:pPr>
-          <w:hyperlink w:anchor="_Toc67489116" w:history="1">
+          <w:hyperlink w:anchor="_Toc67664920" w:history="1">
             <w:r>
               <w:rPr>
                 <w:rStyle w:val="Hyperlink"/>
@@ -207,16 +209,17 @@
             </w:r>
             <w:r>
               <w:rPr>
+                <w:rFonts w:asciiTheme="minorHAnsi" w:eastAsiaTheme="minorEastAsia" w:hAnsiTheme="minorHAnsi" w:cstheme="minorBidi"/>
+                <w:noProof/>
+                <w:lang w:val="en-NL" w:eastAsia="en-NL"/>
+              </w:rPr>
+              <w:tab/>
+            </w:r>
+            <w:r>
+              <w:rPr>
                 <w:rStyle w:val="Hyperlink"/>
                 <w:noProof/>
               </w:rPr>
-              <w:t xml:space="preserve"> </w:t>
-            </w:r>
-            <w:r>
-              <w:rPr>
-                <w:rStyle w:val="Hyperlink"/>
-                <w:noProof/>
-              </w:rPr>
               <w:t>Entity relation diagram</w:t>
             </w:r>
             <w:r>
@@ -238,7 +241,7 @@
                 <w:noProof/>
                 <w:webHidden/>
               </w:rPr>
-              <w:instrText xml:space="preserve"> PAGEREF _Toc67489116 \h </w:instrText>
+              <w:instrText xml:space="preserve"> PAGEREF _Toc67664920 \h </w:instrText>
             </w:r>
             <w:r>
               <w:rPr>
@@ -278,10 +281,10 @@
             <w:rPr>
               <w:rFonts w:asciiTheme="minorHAnsi" w:eastAsiaTheme="minorEastAsia" w:hAnsiTheme="minorHAnsi" w:cstheme="minorBidi"/>
               <w:noProof/>
-              <w:lang w:val="en-NL"/>
+              <w:lang w:val="en-NL" w:eastAsia="en-NL"/>
             </w:rPr>
           </w:pPr>
-          <w:hyperlink w:anchor="_Toc67489117" w:history="1">
+          <w:hyperlink w:anchor="_Toc67664921" w:history="1">
             <w:r>
               <w:rPr>
                 <w:rStyle w:val="Hyperlink"/>
@@ -308,7 +311,7 @@
                 <w:noProof/>
                 <w:webHidden/>
               </w:rPr>
-              <w:instrText xml:space="preserve"> PAGEREF _Toc67489117 \h </w:instrText>
+              <w:instrText xml:space="preserve"> PAGEREF _Toc67664921 \h </w:instrText>
             </w:r>
             <w:r>
               <w:rPr>
@@ -348,10 +351,10 @@
             <w:rPr>
               <w:rFonts w:asciiTheme="minorHAnsi" w:eastAsiaTheme="minorEastAsia" w:hAnsiTheme="minorHAnsi" w:cstheme="minorBidi"/>
               <w:noProof/>
-              <w:lang w:val="en-NL"/>
+              <w:lang w:val="en-NL" w:eastAsia="en-NL"/>
             </w:rPr>
           </w:pPr>
-          <w:hyperlink w:anchor="_Toc67489118" w:history="1">
+          <w:hyperlink w:anchor="_Toc67664922" w:history="1">
             <w:r>
               <w:rPr>
                 <w:rStyle w:val="Hyperlink"/>
@@ -378,7 +381,7 @@
                 <w:noProof/>
                 <w:webHidden/>
               </w:rPr>
-              <w:instrText xml:space="preserve"> PAGEREF _Toc67489118 \h </w:instrText>
+              <w:instrText xml:space="preserve"> PAGEREF _Toc67664922 \h </w:instrText>
             </w:r>
             <w:r>
               <w:rPr>
@@ -418,10 +421,10 @@
             <w:rPr>
               <w:rFonts w:asciiTheme="minorHAnsi" w:eastAsiaTheme="minorEastAsia" w:hAnsiTheme="minorHAnsi" w:cstheme="minorBidi"/>
               <w:noProof/>
-              <w:lang w:val="en-NL"/>
+              <w:lang w:val="en-NL" w:eastAsia="en-NL"/>
             </w:rPr>
           </w:pPr>
-          <w:hyperlink w:anchor="_Toc67489119" w:history="1">
+          <w:hyperlink w:anchor="_Toc67664923" w:history="1">
             <w:r>
               <w:rPr>
                 <w:rStyle w:val="Hyperlink"/>
@@ -448,7 +451,7 @@
                 <w:noProof/>
                 <w:webHidden/>
               </w:rPr>
-              <w:instrText xml:space="preserve"> PAGEREF _Toc67489119 \h </w:instrText>
+              <w:instrText xml:space="preserve"> PAGEREF _Toc67664923 \h </w:instrText>
             </w:r>
             <w:r>
               <w:rPr>
@@ -488,10 +491,10 @@
             <w:rPr>
               <w:rFonts w:asciiTheme="minorHAnsi" w:eastAsiaTheme="minorEastAsia" w:hAnsiTheme="minorHAnsi" w:cstheme="minorBidi"/>
               <w:noProof/>
-              <w:lang w:val="en-NL"/>
+              <w:lang w:val="en-NL" w:eastAsia="en-NL"/>
             </w:rPr>
           </w:pPr>
-          <w:hyperlink w:anchor="_Toc67489120" w:history="1">
+          <w:hyperlink w:anchor="_Toc67664924" w:history="1">
             <w:r>
               <w:rPr>
                 <w:rStyle w:val="Hyperlink"/>
@@ -518,7 +521,7 @@
                 <w:noProof/>
                 <w:webHidden/>
               </w:rPr>
-              <w:instrText xml:space="preserve"> PAGEREF _Toc67489120 \h </w:instrText>
+              <w:instrText xml:space="preserve"> PAGEREF _Toc67664924 \h </w:instrText>
             </w:r>
             <w:r>
               <w:rPr>
@@ -558,10 +561,10 @@
             <w:rPr>
               <w:rFonts w:asciiTheme="minorHAnsi" w:eastAsiaTheme="minorEastAsia" w:hAnsiTheme="minorHAnsi" w:cstheme="minorBidi"/>
               <w:noProof/>
-              <w:lang w:val="en-NL"/>
+              <w:lang w:val="en-NL" w:eastAsia="en-NL"/>
             </w:rPr>
           </w:pPr>
-          <w:hyperlink w:anchor="_Toc67489121" w:history="1">
+          <w:hyperlink w:anchor="_Toc67664925" w:history="1">
             <w:r>
               <w:rPr>
                 <w:rStyle w:val="Hyperlink"/>
@@ -588,7 +591,7 @@
                 <w:noProof/>
                 <w:webHidden/>
               </w:rPr>
-              <w:instrText xml:space="preserve"> PAGEREF _Toc67489121 \h </w:instrText>
+              <w:instrText xml:space="preserve"> PAGEREF _Toc67664925 \h </w:instrText>
             </w:r>
             <w:r>
               <w:rPr>
@@ -628,10 +631,10 @@
             <w:rPr>
               <w:rFonts w:asciiTheme="minorHAnsi" w:eastAsiaTheme="minorEastAsia" w:hAnsiTheme="minorHAnsi" w:cstheme="minorBidi"/>
               <w:noProof/>
-              <w:lang w:val="en-NL"/>
+              <w:lang w:val="en-NL" w:eastAsia="en-NL"/>
             </w:rPr>
           </w:pPr>
-          <w:hyperlink w:anchor="_Toc67489122" w:history="1">
+          <w:hyperlink w:anchor="_Toc67664926" w:history="1">
             <w:r>
               <w:rPr>
                 <w:rStyle w:val="Hyperlink"/>
@@ -658,7 +661,7 @@
                 <w:noProof/>
                 <w:webHidden/>
               </w:rPr>
-              <w:instrText xml:space="preserve"> PAGEREF _Toc67489122 \h </w:instrText>
+              <w:instrText xml:space="preserve"> PAGEREF _Toc67664926 \h </w:instrText>
             </w:r>
             <w:r>
               <w:rPr>
@@ -698,10 +701,10 @@
             <w:rPr>
               <w:rFonts w:asciiTheme="minorHAnsi" w:eastAsiaTheme="minorEastAsia" w:hAnsiTheme="minorHAnsi" w:cstheme="minorBidi"/>
               <w:noProof/>
-              <w:lang w:val="en-NL"/>
+              <w:lang w:val="en-NL" w:eastAsia="en-NL"/>
             </w:rPr>
           </w:pPr>
-          <w:hyperlink w:anchor="_Toc67489123" w:history="1">
+          <w:hyperlink w:anchor="_Toc67664927" w:history="1">
             <w:r>
               <w:rPr>
                 <w:rStyle w:val="Hyperlink"/>
@@ -728,7 +731,7 @@
                 <w:noProof/>
                 <w:webHidden/>
               </w:rPr>
-              <w:instrText xml:space="preserve"> PAGEREF _Toc67489123 \h </w:instrText>
+              <w:instrText xml:space="preserve"> PAGEREF _Toc67664927 \h </w:instrText>
             </w:r>
             <w:r>
               <w:rPr>
@@ -768,10 +771,10 @@
             <w:rPr>
               <w:rFonts w:asciiTheme="minorHAnsi" w:eastAsiaTheme="minorEastAsia" w:hAnsiTheme="minorHAnsi" w:cstheme="minorBidi"/>
               <w:noProof/>
-              <w:lang w:val="en-NL"/>
+              <w:lang w:val="en-NL" w:eastAsia="en-NL"/>
             </w:rPr>
           </w:pPr>
-          <w:hyperlink w:anchor="_Toc67489124" w:history="1">
+          <w:hyperlink w:anchor="_Toc67664928" w:history="1">
             <w:r>
               <w:rPr>
                 <w:rStyle w:val="Hyperlink"/>
@@ -798,7 +801,7 @@
                 <w:noProof/>
                 <w:webHidden/>
               </w:rPr>
-              <w:instrText xml:space="preserve"> PAGEREF _Toc67489124 \h </w:instrText>
+              <w:instrText xml:space="preserve"> PAGEREF _Toc67664928 \h </w:instrText>
             </w:r>
             <w:r>
               <w:rPr>
@@ -838,10 +841,10 @@
             <w:rPr>
               <w:rFonts w:asciiTheme="minorHAnsi" w:eastAsiaTheme="minorEastAsia" w:hAnsiTheme="minorHAnsi" w:cstheme="minorBidi"/>
               <w:noProof/>
-              <w:lang w:val="en-NL"/>
+              <w:lang w:val="en-NL" w:eastAsia="en-NL"/>
             </w:rPr>
           </w:pPr>
-          <w:hyperlink w:anchor="_Toc67489125" w:history="1">
+          <w:hyperlink w:anchor="_Toc67664929" w:history="1">
             <w:r>
               <w:rPr>
                 <w:rStyle w:val="Hyperlink"/>
@@ -868,7 +871,7 @@
                 <w:noProof/>
                 <w:webHidden/>
               </w:rPr>
-              <w:instrText xml:space="preserve"> PAGEREF _Toc67489125 \h </w:instrText>
+              <w:instrText xml:space="preserve"> PAGEREF _Toc67664929 \h </w:instrText>
             </w:r>
             <w:r>
               <w:rPr>
@@ -908,10 +911,10 @@
             <w:rPr>
               <w:rFonts w:asciiTheme="minorHAnsi" w:eastAsiaTheme="minorEastAsia" w:hAnsiTheme="minorHAnsi" w:cstheme="minorBidi"/>
               <w:noProof/>
-              <w:lang w:val="en-NL"/>
+              <w:lang w:val="en-NL" w:eastAsia="en-NL"/>
             </w:rPr>
           </w:pPr>
-          <w:hyperlink w:anchor="_Toc67489126" w:history="1">
+          <w:hyperlink w:anchor="_Toc67664930" w:history="1">
             <w:r>
               <w:rPr>
                 <w:rStyle w:val="Hyperlink"/>
@@ -938,7 +941,7 @@
                 <w:noProof/>
                 <w:webHidden/>
               </w:rPr>
-              <w:instrText xml:space="preserve"> PAGEREF _Toc67489126 \h </w:instrText>
+              <w:instrText xml:space="preserve"> PAGEREF _Toc67664930 \h </w:instrText>
             </w:r>
             <w:r>
               <w:rPr>
@@ -959,6 +962,76 @@
                 <w:webHidden/>
               </w:rPr>
               <w:t>8</w:t>
+            </w:r>
+            <w:r>
+              <w:rPr>
+                <w:noProof/>
+                <w:webHidden/>
+              </w:rPr>
+              <w:fldChar w:fldCharType="end"/>
+            </w:r>
+          </w:hyperlink>
+        </w:p>
+        <w:p>
+          <w:pPr>
+            <w:pStyle w:val="TOC2"/>
+            <w:tabs>
+              <w:tab w:val="right" w:pos="9350"/>
+            </w:tabs>
+            <w:rPr>
+              <w:rFonts w:asciiTheme="minorHAnsi" w:eastAsiaTheme="minorEastAsia" w:hAnsiTheme="minorHAnsi" w:cstheme="minorBidi"/>
+              <w:noProof/>
+              <w:lang w:val="en-NL" w:eastAsia="en-NL"/>
+            </w:rPr>
+          </w:pPr>
+          <w:hyperlink w:anchor="_Toc67664931" w:history="1">
+            <w:r>
+              <w:rPr>
+                <w:rStyle w:val="Hyperlink"/>
+                <w:noProof/>
+              </w:rPr>
+              <w:t>4.2 Product details</w:t>
+            </w:r>
+            <w:r>
+              <w:rPr>
+                <w:noProof/>
+                <w:webHidden/>
+              </w:rPr>
+              <w:tab/>
+            </w:r>
+            <w:r>
+              <w:rPr>
+                <w:noProof/>
+                <w:webHidden/>
+              </w:rPr>
+              <w:fldChar w:fldCharType="begin"/>
+            </w:r>
+            <w:r>
+              <w:rPr>
+                <w:noProof/>
+                <w:webHidden/>
+              </w:rPr>
+              <w:instrText xml:space="preserve"> PAGEREF _Toc67664931 \h </w:instrText>
+            </w:r>
+            <w:r>
+              <w:rPr>
+                <w:noProof/>
+                <w:webHidden/>
+              </w:rPr>
+            </w:r>
+            <w:r>
+              <w:rPr>
+                <w:noProof/>
+                <w:webHidden/>
+              </w:rPr>
+              <w:fldChar w:fldCharType="separate"/>
+            </w:r>
+            <w:r>
+              <w:rPr>
+                <w:noProof/>
+                <w:webHidden/>
+              </w:rPr>
+              <w:t>9</w:t>
             </w:r>
             <w:r>
               <w:rPr>
@@ -994,8 +1067,8 @@
           <w:cols w:space="720"/>
         </w:sectPr>
       </w:pPr>
-      <w:bookmarkStart w:id="3" w:name="_43ud37bd8gjy" w:colFirst="0" w:colLast="0"/>
-      <w:bookmarkEnd w:id="3"/>
+      <w:bookmarkStart w:id="4" w:name="_43ud37bd8gjy" w:colFirst="0" w:colLast="0"/>
+      <w:bookmarkEnd w:id="4"/>
     </w:p>
     <w:p>
       <w:pPr>
@@ -1008,7 +1081,7 @@
           <w:color w:val="0070C0"/>
         </w:rPr>
       </w:pPr>
-      <w:bookmarkStart w:id="4" w:name="_Toc67489116"/>
+      <w:bookmarkStart w:id="5" w:name="_Toc67664920"/>
       <w:r>
         <w:rPr>
           <w:noProof/>
@@ -1084,7 +1157,7 @@
         </w:rPr>
         <w:t>Entity relation diagram</w:t>
       </w:r>
-      <w:bookmarkEnd w:id="4"/>
+      <w:bookmarkEnd w:id="5"/>
     </w:p>
     <w:p/>
     <w:p/>
@@ -1106,7 +1179,7 @@
           <w:color w:val="0070C0"/>
         </w:rPr>
       </w:pPr>
-      <w:bookmarkStart w:id="5" w:name="_Toc67489117"/>
+      <w:bookmarkStart w:id="6" w:name="_Toc67664921"/>
       <w:r>
         <w:rPr>
           <w:color w:val="0070C0"/>
@@ -1114,7 +1187,7 @@
         <w:lastRenderedPageBreak/>
         <w:t>2.0 UML diagram</w:t>
       </w:r>
-      <w:bookmarkEnd w:id="5"/>
+      <w:bookmarkEnd w:id="6"/>
     </w:p>
     <w:p>
       <w:r>
@@ -1197,20 +1270,20 @@
           <w:color w:val="0070C0"/>
         </w:rPr>
       </w:pPr>
-      <w:bookmarkStart w:id="6" w:name="_Toc67489118"/>
+      <w:bookmarkStart w:id="7" w:name="_Toc67664922"/>
       <w:r>
         <w:rPr>
           <w:color w:val="0070C0"/>
         </w:rPr>
         <w:t>3.0 Design decisions</w:t>
       </w:r>
-      <w:bookmarkEnd w:id="6"/>
+      <w:bookmarkEnd w:id="7"/>
     </w:p>
     <w:p>
       <w:pPr>
         <w:pStyle w:val="Heading2"/>
       </w:pPr>
-      <w:bookmarkStart w:id="7" w:name="_Toc67489119"/>
+      <w:bookmarkStart w:id="8" w:name="_Toc67664923"/>
       <w:r>
         <w:rPr>
           <w:noProof/>
@@ -1278,20 +1351,20 @@
       <w:r>
         <w:t>Back-end:</w:t>
       </w:r>
-      <w:bookmarkEnd w:id="7"/>
+      <w:bookmarkEnd w:id="8"/>
     </w:p>
     <w:p>
       <w:pPr>
         <w:pStyle w:val="Heading3"/>
       </w:pPr>
-      <w:bookmarkStart w:id="8" w:name="_Toc67489120"/>
+      <w:bookmarkStart w:id="9" w:name="_Toc67664924"/>
       <w:r>
         <w:t xml:space="preserve">3.1.1 </w:t>
       </w:r>
       <w:r>
         <w:t>Spring boot:</w:t>
       </w:r>
-      <w:bookmarkEnd w:id="8"/>
+      <w:bookmarkEnd w:id="9"/>
     </w:p>
     <w:p>
       <w:r>
@@ -1534,14 +1607,14 @@
       <w:pPr>
         <w:pStyle w:val="Heading2"/>
       </w:pPr>
-      <w:bookmarkStart w:id="9" w:name="_Toc67489121"/>
+      <w:bookmarkStart w:id="10" w:name="_Toc67664925"/>
       <w:r>
         <w:t xml:space="preserve">3.2 </w:t>
       </w:r>
       <w:r>
         <w:t>Front-end:</w:t>
       </w:r>
-      <w:bookmarkEnd w:id="9"/>
+      <w:bookmarkEnd w:id="10"/>
     </w:p>
     <w:p>
       <w:pPr>
@@ -2637,7 +2710,7 @@
       <w:pPr>
         <w:pStyle w:val="Heading3"/>
       </w:pPr>
-      <w:bookmarkStart w:id="10" w:name="_Toc67489122"/>
+      <w:bookmarkStart w:id="11" w:name="_Toc67664926"/>
       <w:r>
         <w:rPr>
           <w:noProof/>
@@ -2705,7 +2778,7 @@
       <w:r>
         <w:t>Angular:</w:t>
       </w:r>
-      <w:bookmarkEnd w:id="10"/>
+      <w:bookmarkEnd w:id="11"/>
     </w:p>
     <w:p>
       <w:r>
@@ -2964,7 +3037,7 @@
       <w:pPr>
         <w:pStyle w:val="Heading3"/>
       </w:pPr>
-      <w:bookmarkStart w:id="11" w:name="_Toc67489123"/>
+      <w:bookmarkStart w:id="12" w:name="_Toc67664927"/>
       <w:r>
         <w:rPr>
           <w:noProof/>
@@ -3036,7 +3109,7 @@
       <w:r>
         <w:t>Bootstrap</w:t>
       </w:r>
-      <w:bookmarkEnd w:id="11"/>
+      <w:bookmarkEnd w:id="12"/>
     </w:p>
     <w:p>
       <w:r>
@@ -3192,7 +3265,7 @@
       <w:pPr>
         <w:pStyle w:val="Heading3"/>
       </w:pPr>
-      <w:bookmarkStart w:id="12" w:name="_Toc67489124"/>
+      <w:bookmarkStart w:id="13" w:name="_Toc67664928"/>
       <w:r>
         <w:rPr>
           <w:noProof/>
@@ -3263,7 +3336,7 @@
       <w:r>
         <w:t>Font Awesome</w:t>
       </w:r>
-      <w:bookmarkEnd w:id="12"/>
+      <w:bookmarkEnd w:id="13"/>
     </w:p>
     <w:p>
       <w:r>
@@ -3395,7 +3468,7 @@
           <w:color w:val="0070C0"/>
         </w:rPr>
       </w:pPr>
-      <w:bookmarkStart w:id="13" w:name="_Toc67489125"/>
+      <w:bookmarkStart w:id="14" w:name="_Toc67664929"/>
       <w:r>
         <w:rPr>
           <w:color w:val="0070C0"/>
@@ -3403,13 +3476,13 @@
         <w:lastRenderedPageBreak/>
         <w:t>4.0 Wireframes</w:t>
       </w:r>
-      <w:bookmarkEnd w:id="13"/>
+      <w:bookmarkEnd w:id="14"/>
     </w:p>
     <w:p>
       <w:pPr>
         <w:pStyle w:val="Heading2"/>
       </w:pPr>
-      <w:bookmarkStart w:id="14" w:name="_Toc67489126"/>
+      <w:bookmarkStart w:id="15" w:name="_Toc67664930"/>
       <w:r>
         <w:rPr>
           <w:noProof/>
@@ -3476,7 +3549,7 @@
       <w:r>
         <w:t>Navigation &amp; Product catalog</w:t>
       </w:r>
-      <w:bookmarkEnd w:id="14"/>
+      <w:bookmarkEnd w:id="15"/>
     </w:p>
     <w:p/>
     <w:p>
@@ -3488,6 +3561,7 @@
       <w:pPr>
         <w:pStyle w:val="Heading2"/>
       </w:pPr>
+      <w:bookmarkStart w:id="16" w:name="_Toc67664931"/>
       <w:r>
         <w:rPr>
           <w:noProof/>
@@ -3560,6 +3634,7 @@
       <w:r>
         <w:t>4.2 Product details</w:t>
       </w:r>
+      <w:bookmarkEnd w:id="16"/>
     </w:p>
     <w:p/>
     <w:sectPr>

</xml_diff>